<commit_message>
adding models first time, register user in admin.py, procesboek 13 de…
</commit_message>
<xml_diff>
--- a/Commerce_Procesboek.docx
+++ b/Commerce_Procesboek.docx
@@ -430,6 +430,64 @@
         </w:rPr>
         <w:t xml:space="preserve">Na het doorlezen van de specificaties, en het documenteren van een vaag/geschetst plan heb ik een stuk meer inzicht in hoe de applicatie er ongeveer uit komt te zien en hoe hij hoort te werken. </w:t>
       </w:r>
+      <w:r>
+        <w:rPr>
+          <w:lang w:val="nl-NL"/>
+        </w:rPr>
+        <w:t>Het eerste waar ik mee begon was nadenken over hoe de verschillende modules op elkaar aansluiten</w:t>
+      </w:r>
+      <w:r>
+        <w:rPr>
+          <w:lang w:val="nl-NL"/>
+        </w:rPr>
+        <w:t xml:space="preserve">, en welke velden elke module nodig heeft. </w:t>
+      </w:r>
+      <w:r>
+        <w:rPr>
+          <w:lang w:val="nl-NL"/>
+        </w:rPr>
+        <w:t xml:space="preserve">De module die al aangemaakt is, User, is gemaakt met als input </w:t>
+      </w:r>
+      <w:proofErr w:type="spellStart"/>
+      <w:r>
+        <w:rPr>
+          <w:lang w:val="nl-NL"/>
+        </w:rPr>
+        <w:t>Abstractuser</w:t>
+      </w:r>
+      <w:proofErr w:type="spellEnd"/>
+      <w:r>
+        <w:rPr>
+          <w:lang w:val="nl-NL"/>
+        </w:rPr>
+        <w:t xml:space="preserve">. Ik moest even op de Django site kijken hoe deze precies werkt. </w:t>
+      </w:r>
+      <w:r>
+        <w:rPr>
+          <w:lang w:val="nl-NL"/>
+        </w:rPr>
+        <w:t xml:space="preserve">Waar ik achter kwam is dat dit het default user model is van </w:t>
+      </w:r>
+      <w:proofErr w:type="spellStart"/>
+      <w:r>
+        <w:rPr>
+          <w:lang w:val="nl-NL"/>
+        </w:rPr>
+        <w:t>django</w:t>
+      </w:r>
+      <w:proofErr w:type="spellEnd"/>
+      <w:r>
+        <w:rPr>
+          <w:lang w:val="nl-NL"/>
+        </w:rPr>
+        <w:t xml:space="preserve">, maar dat je deze op de manier hoe hij er nu staat altijd later nog kan aanpassen als dat nodig is. </w:t>
+      </w:r>
+      <w:r>
+        <w:rPr>
+          <w:lang w:val="nl-NL"/>
+        </w:rPr>
+        <w:t xml:space="preserve">Ook moet het model nog toegevoegd worden in de admin.py. </w:t>
+      </w:r>
     </w:p>
     <w:p>
       <w:pPr>
@@ -437,6 +495,39 @@
           <w:lang w:val="nl-NL"/>
         </w:rPr>
       </w:pPr>
+    </w:p>
+    <w:p>
+      <w:pPr>
+        <w:rPr>
+          <w:lang w:val="nl-NL"/>
+        </w:rPr>
+      </w:pPr>
+      <w:r>
+        <w:rPr>
+          <w:lang w:val="nl-NL"/>
+        </w:rPr>
+        <w:t xml:space="preserve">Wat ik nu heb gedaan is in models.py de modellen aangemaakt met de fields waarvan ik denk dat ik ze nodig heb, en de </w:t>
+      </w:r>
+      <w:proofErr w:type="spellStart"/>
+      <w:r>
+        <w:rPr>
+          <w:lang w:val="nl-NL"/>
+        </w:rPr>
+        <w:t>F</w:t>
+      </w:r>
+      <w:r>
+        <w:rPr>
+          <w:lang w:val="nl-NL"/>
+        </w:rPr>
+        <w:t>oreignkeys</w:t>
+      </w:r>
+      <w:proofErr w:type="spellEnd"/>
+      <w:r>
+        <w:rPr>
+          <w:lang w:val="nl-NL"/>
+        </w:rPr>
+        <w:t xml:space="preserve"> waarmee ik denk dat het systeem uiteindelijk goed kan werken. </w:t>
+      </w:r>
     </w:p>
     <w:sectPr>
       <w:pgSz w:w="11900" w:h="16840"/>

</xml_diff>

<commit_message>
Create listing page aangemaakt en aantal veranderingen in auctionlisting model. update procesboek
</commit_message>
<xml_diff>
--- a/Commerce_Procesboek.docx
+++ b/Commerce_Procesboek.docx
@@ -528,6 +528,173 @@
         </w:rPr>
         <w:t xml:space="preserve"> waarmee ik denk dat het systeem uiteindelijk goed kan werken. </w:t>
       </w:r>
+      <w:r>
+        <w:rPr>
+          <w:lang w:val="nl-NL"/>
+        </w:rPr>
+        <w:t xml:space="preserve">Hierna heb ik mijn aanpassingen gepusht naar </w:t>
+      </w:r>
+      <w:proofErr w:type="spellStart"/>
+      <w:r>
+        <w:rPr>
+          <w:lang w:val="nl-NL"/>
+        </w:rPr>
+        <w:t>github</w:t>
+      </w:r>
+      <w:proofErr w:type="spellEnd"/>
+      <w:r>
+        <w:rPr>
+          <w:lang w:val="nl-NL"/>
+        </w:rPr>
+        <w:t xml:space="preserve"> en ben ik gaan kijken naar het onderdeel </w:t>
+      </w:r>
+      <w:proofErr w:type="spellStart"/>
+      <w:r>
+        <w:rPr>
+          <w:lang w:val="nl-NL"/>
+        </w:rPr>
+        <w:t>Create</w:t>
+      </w:r>
+      <w:proofErr w:type="spellEnd"/>
+      <w:r>
+        <w:rPr>
+          <w:lang w:val="nl-NL"/>
+        </w:rPr>
+        <w:t xml:space="preserve"> Listing.</w:t>
+      </w:r>
+      <w:r>
+        <w:rPr>
+          <w:lang w:val="nl-NL"/>
+        </w:rPr>
+        <w:t xml:space="preserve"> Hiervoor moest ik een aantal </w:t>
+      </w:r>
+      <w:proofErr w:type="spellStart"/>
+      <w:r>
+        <w:rPr>
+          <w:lang w:val="nl-NL"/>
+        </w:rPr>
+        <w:t>forms</w:t>
+      </w:r>
+      <w:proofErr w:type="spellEnd"/>
+      <w:r>
+        <w:rPr>
+          <w:lang w:val="nl-NL"/>
+        </w:rPr>
+        <w:t xml:space="preserve"> maken in de createnew.html, en met de post </w:t>
+      </w:r>
+      <w:proofErr w:type="spellStart"/>
+      <w:r>
+        <w:rPr>
+          <w:lang w:val="nl-NL"/>
+        </w:rPr>
+        <w:t>method</w:t>
+      </w:r>
+      <w:proofErr w:type="spellEnd"/>
+      <w:r>
+        <w:rPr>
+          <w:lang w:val="nl-NL"/>
+        </w:rPr>
+        <w:t xml:space="preserve"> deze informatie sturen naar een functie in views.py waar de informatie omgezet werd naar data die door </w:t>
+      </w:r>
+      <w:proofErr w:type="spellStart"/>
+      <w:r>
+        <w:rPr>
+          <w:lang w:val="nl-NL"/>
+        </w:rPr>
+        <w:t>django</w:t>
+      </w:r>
+      <w:proofErr w:type="spellEnd"/>
+      <w:r>
+        <w:rPr>
+          <w:lang w:val="nl-NL"/>
+        </w:rPr>
+        <w:t xml:space="preserve"> naar </w:t>
+      </w:r>
+      <w:proofErr w:type="spellStart"/>
+      <w:r>
+        <w:rPr>
+          <w:lang w:val="nl-NL"/>
+        </w:rPr>
+        <w:t>sql</w:t>
+      </w:r>
+      <w:proofErr w:type="spellEnd"/>
+      <w:r>
+        <w:rPr>
+          <w:lang w:val="nl-NL"/>
+        </w:rPr>
+        <w:t xml:space="preserve"> data gezet kan worden. Telkens als ik dit probeerde kreeg ik een error, maar na een half uur proberen toch maar even in de </w:t>
+      </w:r>
+      <w:proofErr w:type="spellStart"/>
+      <w:r>
+        <w:rPr>
+          <w:lang w:val="nl-NL"/>
+        </w:rPr>
+        <w:t>lecture</w:t>
+      </w:r>
+      <w:proofErr w:type="spellEnd"/>
+      <w:r>
+        <w:rPr>
+          <w:lang w:val="nl-NL"/>
+        </w:rPr>
+        <w:t xml:space="preserve"> gekeken. Blijkbaar was ik vergeten mijn veranderingen in modules.py te </w:t>
+      </w:r>
+      <w:proofErr w:type="spellStart"/>
+      <w:proofErr w:type="gramStart"/>
+      <w:r>
+        <w:rPr>
+          <w:lang w:val="nl-NL"/>
+        </w:rPr>
+        <w:t>migraten</w:t>
+      </w:r>
+      <w:proofErr w:type="spellEnd"/>
+      <w:r>
+        <w:rPr>
+          <w:lang w:val="nl-NL"/>
+        </w:rPr>
+        <w:t>….</w:t>
+      </w:r>
+      <w:proofErr w:type="gramEnd"/>
+      <w:r>
+        <w:rPr>
+          <w:lang w:val="nl-NL"/>
+        </w:rPr>
+        <w:t xml:space="preserve">. </w:t>
+      </w:r>
+      <w:proofErr w:type="gramStart"/>
+      <w:r>
+        <w:rPr>
+          <w:lang w:val="nl-NL"/>
+        </w:rPr>
+        <w:t>zo</w:t>
+      </w:r>
+      <w:proofErr w:type="gramEnd"/>
+      <w:r>
+        <w:rPr>
+          <w:lang w:val="nl-NL"/>
+        </w:rPr>
+        <w:t xml:space="preserve"> kan je blijven proberen natuurlijk. Hierna lukte het wel om een list aan te maken en via de </w:t>
+      </w:r>
+      <w:proofErr w:type="spellStart"/>
+      <w:r>
+        <w:rPr>
+          <w:lang w:val="nl-NL"/>
+        </w:rPr>
+        <w:t>admin</w:t>
+      </w:r>
+      <w:proofErr w:type="spellEnd"/>
+      <w:r>
+        <w:rPr>
+          <w:lang w:val="nl-NL"/>
+        </w:rPr>
+        <w:t xml:space="preserve"> kon ik deze zien en ook weer verwijderen. </w:t>
+      </w:r>
+    </w:p>
+    <w:p>
+      <w:pPr>
+        <w:rPr>
+          <w:lang w:val="nl-NL"/>
+        </w:rPr>
+      </w:pPr>
     </w:p>
     <w:sectPr>
       <w:pgSz w:w="11900" w:h="16840"/>
@@ -964,6 +1131,55 @@
     <w:semiHidden/>
     <w:unhideWhenUsed/>
   </w:style>
+  <w:style w:type="paragraph" w:styleId="HTML-voorafopgemaakt">
+    <w:name w:val="HTML Preformatted"/>
+    <w:basedOn w:val="Standaard"/>
+    <w:link w:val="HTML-voorafopgemaaktChar"/>
+    <w:uiPriority w:val="99"/>
+    <w:semiHidden/>
+    <w:unhideWhenUsed/>
+    <w:rsid w:val="00901A37"/>
+    <w:pPr>
+      <w:tabs>
+        <w:tab w:val="left" w:pos="916"/>
+        <w:tab w:val="left" w:pos="1832"/>
+        <w:tab w:val="left" w:pos="2748"/>
+        <w:tab w:val="left" w:pos="3664"/>
+        <w:tab w:val="left" w:pos="4580"/>
+        <w:tab w:val="left" w:pos="5496"/>
+        <w:tab w:val="left" w:pos="6412"/>
+        <w:tab w:val="left" w:pos="7328"/>
+        <w:tab w:val="left" w:pos="8244"/>
+        <w:tab w:val="left" w:pos="9160"/>
+        <w:tab w:val="left" w:pos="10076"/>
+        <w:tab w:val="left" w:pos="10992"/>
+        <w:tab w:val="left" w:pos="11908"/>
+        <w:tab w:val="left" w:pos="12824"/>
+        <w:tab w:val="left" w:pos="13740"/>
+        <w:tab w:val="left" w:pos="14656"/>
+      </w:tabs>
+    </w:pPr>
+    <w:rPr>
+      <w:rFonts w:ascii="Courier New" w:eastAsia="Times New Roman" w:hAnsi="Courier New" w:cs="Courier New"/>
+      <w:sz w:val="20"/>
+      <w:szCs w:val="20"/>
+      <w:lang w:val="nl-NL" w:eastAsia="nl-NL"/>
+    </w:rPr>
+  </w:style>
+  <w:style w:type="character" w:customStyle="1" w:styleId="HTML-voorafopgemaaktChar">
+    <w:name w:val="HTML - vooraf opgemaakt Char"/>
+    <w:basedOn w:val="Standaardalinea-lettertype"/>
+    <w:link w:val="HTML-voorafopgemaakt"/>
+    <w:uiPriority w:val="99"/>
+    <w:semiHidden/>
+    <w:rsid w:val="00901A37"/>
+    <w:rPr>
+      <w:rFonts w:ascii="Courier New" w:eastAsia="Times New Roman" w:hAnsi="Courier New" w:cs="Courier New"/>
+      <w:sz w:val="20"/>
+      <w:szCs w:val="20"/>
+      <w:lang w:eastAsia="nl-NL"/>
+    </w:rPr>
+  </w:style>
 </w:styles>
 </file>
 

</xml_diff>

<commit_message>
Procesboek bijgewerkt, active listings op index.html zichtbaar zoals opdracht vraagt, alleen nog zonder links.
</commit_message>
<xml_diff>
--- a/Commerce_Procesboek.docx
+++ b/Commerce_Procesboek.docx
@@ -687,6 +687,381 @@
           <w:lang w:val="nl-NL"/>
         </w:rPr>
         <w:t xml:space="preserve"> kon ik deze zien en ook weer verwijderen. </w:t>
+      </w:r>
+    </w:p>
+    <w:p>
+      <w:pPr>
+        <w:rPr>
+          <w:lang w:val="nl-NL"/>
+        </w:rPr>
+      </w:pPr>
+    </w:p>
+    <w:p>
+      <w:pPr>
+        <w:rPr>
+          <w:lang w:val="nl-NL"/>
+        </w:rPr>
+      </w:pPr>
+      <w:r>
+        <w:rPr>
+          <w:lang w:val="nl-NL"/>
+        </w:rPr>
+        <w:lastRenderedPageBreak/>
+        <w:t xml:space="preserve">Toen kon ik beginnen aan het deel Active </w:t>
+      </w:r>
+      <w:proofErr w:type="spellStart"/>
+      <w:r>
+        <w:rPr>
+          <w:lang w:val="nl-NL"/>
+        </w:rPr>
+        <w:t>Listings</w:t>
+      </w:r>
+      <w:proofErr w:type="spellEnd"/>
+      <w:r>
+        <w:rPr>
+          <w:lang w:val="nl-NL"/>
+        </w:rPr>
+        <w:t xml:space="preserve"> Page. Hiervoor moet ik eerst weten welke </w:t>
+      </w:r>
+      <w:proofErr w:type="spellStart"/>
+      <w:r>
+        <w:rPr>
+          <w:lang w:val="nl-NL"/>
+        </w:rPr>
+        <w:t>listings</w:t>
+      </w:r>
+      <w:proofErr w:type="spellEnd"/>
+      <w:r>
+        <w:rPr>
+          <w:lang w:val="nl-NL"/>
+        </w:rPr>
+        <w:t xml:space="preserve"> er </w:t>
+      </w:r>
+      <w:proofErr w:type="spellStart"/>
+      <w:r>
+        <w:rPr>
+          <w:lang w:val="nl-NL"/>
+        </w:rPr>
+        <w:t>active</w:t>
+      </w:r>
+      <w:proofErr w:type="spellEnd"/>
+      <w:r>
+        <w:rPr>
+          <w:lang w:val="nl-NL"/>
+        </w:rPr>
+        <w:t xml:space="preserve"> zijn. Om dit te weten moet ik een field aanmaken voor de list class.</w:t>
+      </w:r>
+      <w:r>
+        <w:rPr>
+          <w:lang w:val="nl-NL"/>
+        </w:rPr>
+        <w:t xml:space="preserve"> De default mode voor deze class zet ik op True, omdat alleen de </w:t>
+      </w:r>
+      <w:proofErr w:type="spellStart"/>
+      <w:r>
+        <w:rPr>
+          <w:lang w:val="nl-NL"/>
+        </w:rPr>
+        <w:t>owner</w:t>
+      </w:r>
+      <w:proofErr w:type="spellEnd"/>
+      <w:r>
+        <w:rPr>
+          <w:lang w:val="nl-NL"/>
+        </w:rPr>
+        <w:t xml:space="preserve"> pas op de </w:t>
+      </w:r>
+      <w:proofErr w:type="spellStart"/>
+      <w:r>
+        <w:rPr>
+          <w:lang w:val="nl-NL"/>
+        </w:rPr>
+        <w:t>listing</w:t>
+      </w:r>
+      <w:proofErr w:type="spellEnd"/>
+      <w:r>
+        <w:rPr>
+          <w:lang w:val="nl-NL"/>
+        </w:rPr>
+        <w:t xml:space="preserve"> page eventueel de </w:t>
+      </w:r>
+      <w:proofErr w:type="spellStart"/>
+      <w:r>
+        <w:rPr>
+          <w:lang w:val="nl-NL"/>
+        </w:rPr>
+        <w:t>listing</w:t>
+      </w:r>
+      <w:proofErr w:type="spellEnd"/>
+      <w:r>
+        <w:rPr>
+          <w:lang w:val="nl-NL"/>
+        </w:rPr>
+        <w:t xml:space="preserve"> kan </w:t>
+      </w:r>
+      <w:proofErr w:type="spellStart"/>
+      <w:r>
+        <w:rPr>
+          <w:lang w:val="nl-NL"/>
+        </w:rPr>
+        <w:t>deactivaten</w:t>
+      </w:r>
+      <w:proofErr w:type="spellEnd"/>
+      <w:r>
+        <w:rPr>
+          <w:lang w:val="nl-NL"/>
+        </w:rPr>
+        <w:t>, en hier kom ik pas later in de opdracht</w:t>
+      </w:r>
+      <w:r>
+        <w:rPr>
+          <w:lang w:val="nl-NL"/>
+        </w:rPr>
+        <w:t xml:space="preserve"> aan toe.</w:t>
+      </w:r>
+      <w:r>
+        <w:rPr>
+          <w:lang w:val="nl-NL"/>
+        </w:rPr>
+        <w:t xml:space="preserve"> Hierna ging ik de index pagina aanpassen zodat de </w:t>
+      </w:r>
+      <w:proofErr w:type="spellStart"/>
+      <w:r>
+        <w:rPr>
+          <w:lang w:val="nl-NL"/>
+        </w:rPr>
+        <w:t>listings</w:t>
+      </w:r>
+      <w:proofErr w:type="spellEnd"/>
+      <w:r>
+        <w:rPr>
+          <w:lang w:val="nl-NL"/>
+        </w:rPr>
+        <w:t xml:space="preserve"> goed weergeven worden. </w:t>
+      </w:r>
+      <w:r>
+        <w:rPr>
+          <w:lang w:val="nl-NL"/>
+        </w:rPr>
+        <w:t xml:space="preserve">Wat trouwens hierbij mijn idee is </w:t>
+      </w:r>
+      <w:proofErr w:type="spellStart"/>
+      <w:r>
+        <w:rPr>
+          <w:lang w:val="nl-NL"/>
+        </w:rPr>
+        <w:t>is</w:t>
+      </w:r>
+      <w:proofErr w:type="spellEnd"/>
+      <w:r>
+        <w:rPr>
+          <w:lang w:val="nl-NL"/>
+        </w:rPr>
+        <w:t xml:space="preserve"> dat ik eerst alle </w:t>
+      </w:r>
+      <w:proofErr w:type="spellStart"/>
+      <w:r>
+        <w:rPr>
+          <w:lang w:val="nl-NL"/>
+        </w:rPr>
+        <w:t>funcionaliteiten</w:t>
+      </w:r>
+      <w:proofErr w:type="spellEnd"/>
+      <w:r>
+        <w:rPr>
+          <w:lang w:val="nl-NL"/>
+        </w:rPr>
+        <w:t xml:space="preserve"> in orde wil hebben voordat ik me druk ga maken om hoe het eruit ziet op de website. </w:t>
+      </w:r>
+      <w:r>
+        <w:rPr>
+          <w:lang w:val="nl-NL"/>
+        </w:rPr>
+        <w:t xml:space="preserve">Ik filter in views.py welke </w:t>
+      </w:r>
+      <w:proofErr w:type="spellStart"/>
+      <w:r>
+        <w:rPr>
+          <w:lang w:val="nl-NL"/>
+        </w:rPr>
+        <w:t>listings</w:t>
+      </w:r>
+      <w:proofErr w:type="spellEnd"/>
+      <w:r>
+        <w:rPr>
+          <w:lang w:val="nl-NL"/>
+        </w:rPr>
+        <w:t xml:space="preserve"> </w:t>
+      </w:r>
+      <w:proofErr w:type="spellStart"/>
+      <w:r>
+        <w:rPr>
+          <w:lang w:val="nl-NL"/>
+        </w:rPr>
+        <w:t>active</w:t>
+      </w:r>
+      <w:proofErr w:type="spellEnd"/>
+      <w:r>
+        <w:rPr>
+          <w:lang w:val="nl-NL"/>
+        </w:rPr>
+        <w:t xml:space="preserve"> zijn, en deze stuur ik vervolgens index.html in. </w:t>
+      </w:r>
+      <w:r>
+        <w:rPr>
+          <w:lang w:val="nl-NL"/>
+        </w:rPr>
+        <w:t xml:space="preserve">Ik vond het erg lastig hoe ik de image erbij kon krijgen, en ook wist ik niet of de image wel in het goede formaat zou komen. </w:t>
+      </w:r>
+      <w:r>
+        <w:rPr>
+          <w:lang w:val="nl-NL"/>
+        </w:rPr>
+        <w:t xml:space="preserve">W3schools is een enorm handige website om html gerelateerde vragen in opzoeken. </w:t>
+      </w:r>
+      <w:r>
+        <w:rPr>
+          <w:lang w:val="nl-NL"/>
+        </w:rPr>
+        <w:t xml:space="preserve">Hier kwam ik erachter dat ik met de </w:t>
+      </w:r>
+      <w:proofErr w:type="spellStart"/>
+      <w:r>
+        <w:rPr>
+          <w:lang w:val="nl-NL"/>
+        </w:rPr>
+        <w:t>src</w:t>
+      </w:r>
+      <w:proofErr w:type="spellEnd"/>
+      <w:r>
+        <w:rPr>
+          <w:lang w:val="nl-NL"/>
+        </w:rPr>
+        <w:t xml:space="preserve"> functie in een </w:t>
+      </w:r>
+      <w:proofErr w:type="spellStart"/>
+      <w:r>
+        <w:rPr>
+          <w:lang w:val="nl-NL"/>
+        </w:rPr>
+        <w:t>img</w:t>
+      </w:r>
+      <w:proofErr w:type="spellEnd"/>
+      <w:r>
+        <w:rPr>
+          <w:lang w:val="nl-NL"/>
+        </w:rPr>
+        <w:t xml:space="preserve"> gewoon de normale </w:t>
+      </w:r>
+      <w:proofErr w:type="spellStart"/>
+      <w:r>
+        <w:rPr>
+          <w:lang w:val="nl-NL"/>
+        </w:rPr>
+        <w:t>url</w:t>
+      </w:r>
+      <w:proofErr w:type="spellEnd"/>
+      <w:r>
+        <w:rPr>
+          <w:lang w:val="nl-NL"/>
+        </w:rPr>
+        <w:t xml:space="preserve"> kan invullen, en zo een image kan tonen. </w:t>
+      </w:r>
+      <w:r>
+        <w:rPr>
+          <w:lang w:val="nl-NL"/>
+        </w:rPr>
+        <w:t xml:space="preserve"> Ik wou ook niet dat mijn </w:t>
+      </w:r>
+      <w:proofErr w:type="spellStart"/>
+      <w:r>
+        <w:rPr>
+          <w:lang w:val="nl-NL"/>
+        </w:rPr>
+        <w:t>auction</w:t>
+      </w:r>
+      <w:proofErr w:type="spellEnd"/>
+      <w:r>
+        <w:rPr>
+          <w:lang w:val="nl-NL"/>
+        </w:rPr>
+        <w:t xml:space="preserve"> te groot werd door bijvoorbeeld de </w:t>
+      </w:r>
+      <w:proofErr w:type="spellStart"/>
+      <w:r>
+        <w:rPr>
+          <w:lang w:val="nl-NL"/>
+        </w:rPr>
+        <w:t>description</w:t>
+      </w:r>
+      <w:proofErr w:type="spellEnd"/>
+      <w:r>
+        <w:rPr>
+          <w:lang w:val="nl-NL"/>
+        </w:rPr>
+        <w:t xml:space="preserve">, dus maakte ik een class in styles.css aan die ik hiervoor kon gebruiken. </w:t>
+      </w:r>
+    </w:p>
+    <w:p>
+      <w:pPr>
+        <w:rPr>
+          <w:lang w:val="nl-NL"/>
+        </w:rPr>
+      </w:pPr>
+    </w:p>
+    <w:p>
+      <w:pPr>
+        <w:rPr>
+          <w:lang w:val="nl-NL"/>
+        </w:rPr>
+      </w:pPr>
+      <w:r>
+        <w:rPr>
+          <w:lang w:val="nl-NL"/>
+        </w:rPr>
+        <w:t xml:space="preserve">Dit deel van de opdracht verleidde me toch wat om aan de slag te gaan met bootstrap en de </w:t>
+      </w:r>
+      <w:proofErr w:type="spellStart"/>
+      <w:r>
+        <w:rPr>
+          <w:lang w:val="nl-NL"/>
+        </w:rPr>
+        <w:t>layout</w:t>
+      </w:r>
+      <w:proofErr w:type="spellEnd"/>
+      <w:r>
+        <w:rPr>
+          <w:lang w:val="nl-NL"/>
+        </w:rPr>
+        <w:t xml:space="preserve">, maar hier ben ik toch niet helemaal in opgegaan omdat het eerst afmaken van dat alles werkt toch belangrijker is. Op dit moment zijn de </w:t>
+      </w:r>
+      <w:proofErr w:type="spellStart"/>
+      <w:r>
+        <w:rPr>
+          <w:lang w:val="nl-NL"/>
+        </w:rPr>
+        <w:t>active</w:t>
+      </w:r>
+      <w:proofErr w:type="spellEnd"/>
+      <w:r>
+        <w:rPr>
+          <w:lang w:val="nl-NL"/>
+        </w:rPr>
+        <w:t xml:space="preserve"> </w:t>
+      </w:r>
+      <w:proofErr w:type="spellStart"/>
+      <w:r>
+        <w:rPr>
+          <w:lang w:val="nl-NL"/>
+        </w:rPr>
+        <w:t>auctions</w:t>
+      </w:r>
+      <w:proofErr w:type="spellEnd"/>
+      <w:r>
+        <w:rPr>
+          <w:lang w:val="nl-NL"/>
+        </w:rPr>
+        <w:t xml:space="preserve"> te zien op de index page zoals ik wil. </w:t>
       </w:r>
     </w:p>
     <w:p>

</xml_diff>

<commit_message>
Adding functionality of the watchlist and some layout changes, ook procesboek bijgewerkt
</commit_message>
<xml_diff>
--- a/Commerce_Procesboek.docx
+++ b/Commerce_Procesboek.docx
@@ -1070,6 +1070,529 @@
           <w:lang w:val="nl-NL"/>
         </w:rPr>
       </w:pPr>
+    </w:p>
+    <w:p>
+      <w:pPr>
+        <w:rPr>
+          <w:b/>
+          <w:bCs/>
+          <w:sz w:val="32"/>
+          <w:szCs w:val="32"/>
+          <w:lang w:val="nl-NL"/>
+        </w:rPr>
+      </w:pPr>
+      <w:r>
+        <w:rPr>
+          <w:b/>
+          <w:bCs/>
+          <w:sz w:val="32"/>
+          <w:szCs w:val="32"/>
+          <w:lang w:val="nl-NL"/>
+        </w:rPr>
+        <w:t>14 December:</w:t>
+      </w:r>
+    </w:p>
+    <w:p>
+      <w:pPr>
+        <w:rPr>
+          <w:b/>
+          <w:bCs/>
+          <w:sz w:val="32"/>
+          <w:szCs w:val="32"/>
+          <w:lang w:val="nl-NL"/>
+        </w:rPr>
+      </w:pPr>
+    </w:p>
+    <w:p>
+      <w:pPr>
+        <w:rPr>
+          <w:lang w:val="nl-NL"/>
+        </w:rPr>
+      </w:pPr>
+      <w:r>
+        <w:rPr>
+          <w:lang w:val="nl-NL"/>
+        </w:rPr>
+        <w:t xml:space="preserve">De volgende stap is het maken van de pagina voor de </w:t>
+      </w:r>
+      <w:proofErr w:type="spellStart"/>
+      <w:r>
+        <w:rPr>
+          <w:lang w:val="nl-NL"/>
+        </w:rPr>
+        <w:t>listings</w:t>
+      </w:r>
+      <w:proofErr w:type="spellEnd"/>
+      <w:r>
+        <w:rPr>
+          <w:lang w:val="nl-NL"/>
+        </w:rPr>
+        <w:t xml:space="preserve"> zelf</w:t>
+      </w:r>
+      <w:r>
+        <w:rPr>
+          <w:lang w:val="nl-NL"/>
+        </w:rPr>
+        <w:t xml:space="preserve">. </w:t>
+      </w:r>
+      <w:r>
+        <w:rPr>
+          <w:lang w:val="nl-NL"/>
+        </w:rPr>
+        <w:t xml:space="preserve">Deze pagina moet natuurlijk als input krijgen welke </w:t>
+      </w:r>
+      <w:proofErr w:type="spellStart"/>
+      <w:r>
+        <w:rPr>
+          <w:lang w:val="nl-NL"/>
+        </w:rPr>
+        <w:t>listing</w:t>
+      </w:r>
+      <w:proofErr w:type="spellEnd"/>
+      <w:r>
+        <w:rPr>
+          <w:lang w:val="nl-NL"/>
+        </w:rPr>
+        <w:t xml:space="preserve"> moet worden weergegeven. Ik moest er best even over nadenken hoe ik dit ging doen, maar in de </w:t>
+      </w:r>
+      <w:proofErr w:type="spellStart"/>
+      <w:r>
+        <w:rPr>
+          <w:lang w:val="nl-NL"/>
+        </w:rPr>
+        <w:t>lecture</w:t>
+      </w:r>
+      <w:proofErr w:type="spellEnd"/>
+      <w:r>
+        <w:rPr>
+          <w:lang w:val="nl-NL"/>
+        </w:rPr>
+        <w:t xml:space="preserve"> deden ze iets als </w:t>
+      </w:r>
+      <w:proofErr w:type="gramStart"/>
+      <w:r>
+        <w:rPr>
+          <w:lang w:val="nl-NL"/>
+        </w:rPr>
+        <w:t xml:space="preserve">{{ </w:t>
+      </w:r>
+      <w:proofErr w:type="spellStart"/>
+      <w:r>
+        <w:rPr>
+          <w:lang w:val="nl-NL"/>
+        </w:rPr>
+        <w:t>url</w:t>
+      </w:r>
+      <w:proofErr w:type="spellEnd"/>
+      <w:proofErr w:type="gramEnd"/>
+      <w:r>
+        <w:rPr>
+          <w:lang w:val="nl-NL"/>
+        </w:rPr>
+        <w:t xml:space="preserve"> ‘</w:t>
+      </w:r>
+      <w:proofErr w:type="spellStart"/>
+      <w:r>
+        <w:rPr>
+          <w:lang w:val="nl-NL"/>
+        </w:rPr>
+        <w:t>listing</w:t>
+      </w:r>
+      <w:proofErr w:type="spellEnd"/>
+      <w:r>
+        <w:rPr>
+          <w:lang w:val="nl-NL"/>
+        </w:rPr>
+        <w:t xml:space="preserve">’ ….. }} waar op de stippellijn iets moet komen dat als argument aan de </w:t>
+      </w:r>
+      <w:proofErr w:type="spellStart"/>
+      <w:r>
+        <w:rPr>
+          <w:lang w:val="nl-NL"/>
+        </w:rPr>
+        <w:t>url</w:t>
+      </w:r>
+      <w:proofErr w:type="spellEnd"/>
+      <w:r>
+        <w:rPr>
+          <w:lang w:val="nl-NL"/>
+        </w:rPr>
+        <w:t xml:space="preserve"> gegeven wordt. Ik vroeg aan een medestudent of ik hiervoor handmatig iets moest aanmaken als een </w:t>
+      </w:r>
+      <w:proofErr w:type="spellStart"/>
+      <w:r>
+        <w:rPr>
+          <w:lang w:val="nl-NL"/>
+        </w:rPr>
+        <w:t>id</w:t>
+      </w:r>
+      <w:proofErr w:type="spellEnd"/>
+      <w:r>
+        <w:rPr>
+          <w:lang w:val="nl-NL"/>
+        </w:rPr>
+        <w:t xml:space="preserve"> voor </w:t>
+      </w:r>
+      <w:proofErr w:type="spellStart"/>
+      <w:r>
+        <w:rPr>
+          <w:lang w:val="nl-NL"/>
+        </w:rPr>
+        <w:t>listings</w:t>
+      </w:r>
+      <w:proofErr w:type="spellEnd"/>
+      <w:r>
+        <w:rPr>
+          <w:lang w:val="nl-NL"/>
+        </w:rPr>
+        <w:t xml:space="preserve"> of iets dergelijks, omdat je hier bepaalde relaties tussen de modules gebruikt</w:t>
+      </w:r>
+      <w:r>
+        <w:rPr>
+          <w:lang w:val="nl-NL"/>
+        </w:rPr>
+        <w:t xml:space="preserve">. Hij zei me dat dit automatisch wordt aangemaakt dus ben ik </w:t>
+      </w:r>
+      <w:proofErr w:type="gramStart"/>
+      <w:r>
+        <w:rPr>
+          <w:lang w:val="nl-NL"/>
+        </w:rPr>
+        <w:t>gelijk gaan</w:t>
+      </w:r>
+      <w:proofErr w:type="gramEnd"/>
+      <w:r>
+        <w:rPr>
+          <w:lang w:val="nl-NL"/>
+        </w:rPr>
+        <w:t xml:space="preserve"> </w:t>
+      </w:r>
+      <w:proofErr w:type="spellStart"/>
+      <w:r>
+        <w:rPr>
+          <w:lang w:val="nl-NL"/>
+        </w:rPr>
+        <w:t>expirimenteren</w:t>
+      </w:r>
+      <w:proofErr w:type="spellEnd"/>
+      <w:r>
+        <w:rPr>
+          <w:lang w:val="nl-NL"/>
+        </w:rPr>
+        <w:t xml:space="preserve"> met deze methodes. </w:t>
+      </w:r>
+      <w:r>
+        <w:rPr>
+          <w:lang w:val="nl-NL"/>
+        </w:rPr>
+        <w:t xml:space="preserve">Zoals in de </w:t>
+      </w:r>
+      <w:proofErr w:type="spellStart"/>
+      <w:r>
+        <w:rPr>
+          <w:lang w:val="nl-NL"/>
+        </w:rPr>
+        <w:t>lecture</w:t>
+      </w:r>
+      <w:proofErr w:type="spellEnd"/>
+      <w:r>
+        <w:rPr>
+          <w:lang w:val="nl-NL"/>
+        </w:rPr>
+        <w:t xml:space="preserve"> </w:t>
+      </w:r>
+      <w:proofErr w:type="spellStart"/>
+      <w:r>
+        <w:rPr>
+          <w:lang w:val="nl-NL"/>
+        </w:rPr>
+        <w:t>flight_id</w:t>
+      </w:r>
+      <w:proofErr w:type="spellEnd"/>
+      <w:r>
+        <w:rPr>
+          <w:lang w:val="nl-NL"/>
+        </w:rPr>
+        <w:t xml:space="preserve"> doorgestuurd werd probeer ik dat hier dus te doen met </w:t>
+      </w:r>
+      <w:proofErr w:type="spellStart"/>
+      <w:r>
+        <w:rPr>
+          <w:lang w:val="nl-NL"/>
+        </w:rPr>
+        <w:t>listing_id</w:t>
+      </w:r>
+      <w:proofErr w:type="spellEnd"/>
+      <w:r>
+        <w:rPr>
+          <w:lang w:val="nl-NL"/>
+        </w:rPr>
+        <w:t xml:space="preserve">. </w:t>
+      </w:r>
+      <w:r>
+        <w:rPr>
+          <w:lang w:val="nl-NL"/>
+        </w:rPr>
+        <w:t xml:space="preserve">Natuurlijk moest ik ook een </w:t>
+      </w:r>
+      <w:proofErr w:type="spellStart"/>
+      <w:r>
+        <w:rPr>
+          <w:lang w:val="nl-NL"/>
+        </w:rPr>
+        <w:t>path</w:t>
+      </w:r>
+      <w:proofErr w:type="spellEnd"/>
+      <w:r>
+        <w:rPr>
+          <w:lang w:val="nl-NL"/>
+        </w:rPr>
+        <w:t xml:space="preserve"> aanmaken </w:t>
+      </w:r>
+      <w:r>
+        <w:rPr>
+          <w:lang w:val="nl-NL"/>
+        </w:rPr>
+        <w:t xml:space="preserve">die dit </w:t>
+      </w:r>
+      <w:proofErr w:type="spellStart"/>
+      <w:r>
+        <w:rPr>
+          <w:lang w:val="nl-NL"/>
+        </w:rPr>
+        <w:t>id</w:t>
+      </w:r>
+      <w:proofErr w:type="spellEnd"/>
+      <w:r>
+        <w:rPr>
+          <w:lang w:val="nl-NL"/>
+        </w:rPr>
+        <w:t xml:space="preserve"> bevat. </w:t>
+      </w:r>
+      <w:r>
+        <w:rPr>
+          <w:lang w:val="nl-NL"/>
+        </w:rPr>
+        <w:t xml:space="preserve">Wat ik deed om te controleren of ik echt zomaar een listing.id door kon sturen zonder dat ik hiervoor een field aangemaakt heb binnen de module, heb ik op de index page </w:t>
+      </w:r>
+      <w:proofErr w:type="gramStart"/>
+      <w:r>
+        <w:rPr>
+          <w:lang w:val="nl-NL"/>
+        </w:rPr>
+        <w:t>{{ listing.id</w:t>
+      </w:r>
+      <w:proofErr w:type="gramEnd"/>
+      <w:r>
+        <w:rPr>
+          <w:lang w:val="nl-NL"/>
+        </w:rPr>
+        <w:t xml:space="preserve"> }}</w:t>
+      </w:r>
+      <w:r>
+        <w:rPr>
+          <w:lang w:val="nl-NL"/>
+        </w:rPr>
+        <w:t xml:space="preserve"> </w:t>
+      </w:r>
+      <w:r>
+        <w:rPr>
+          <w:lang w:val="nl-NL"/>
+        </w:rPr>
+        <w:t xml:space="preserve">geprint. </w:t>
+      </w:r>
+      <w:r>
+        <w:rPr>
+          <w:lang w:val="nl-NL"/>
+        </w:rPr>
+        <w:t xml:space="preserve">Door eerst alleen de </w:t>
+      </w:r>
+      <w:proofErr w:type="spellStart"/>
+      <w:proofErr w:type="gramStart"/>
+      <w:r>
+        <w:rPr>
+          <w:lang w:val="nl-NL"/>
+        </w:rPr>
+        <w:t>listing.title</w:t>
+      </w:r>
+      <w:proofErr w:type="spellEnd"/>
+      <w:proofErr w:type="gramEnd"/>
+      <w:r>
+        <w:rPr>
+          <w:lang w:val="nl-NL"/>
+        </w:rPr>
+        <w:t xml:space="preserve"> te printen op de pagina waar ik naar doorverwezen werd kon ik controleren of deze link goed werkte. </w:t>
+      </w:r>
+    </w:p>
+    <w:p>
+      <w:pPr>
+        <w:rPr>
+          <w:lang w:val="nl-NL"/>
+        </w:rPr>
+      </w:pPr>
+    </w:p>
+    <w:p>
+      <w:pPr>
+        <w:rPr>
+          <w:lang w:val="nl-NL"/>
+        </w:rPr>
+      </w:pPr>
+      <w:r>
+        <w:rPr>
+          <w:lang w:val="nl-NL"/>
+        </w:rPr>
+        <w:t xml:space="preserve">Ik besloot om een extra model aan te maken waar een bepaalde </w:t>
+      </w:r>
+      <w:proofErr w:type="spellStart"/>
+      <w:r>
+        <w:rPr>
+          <w:lang w:val="nl-NL"/>
+        </w:rPr>
+        <w:t>listing</w:t>
+      </w:r>
+      <w:proofErr w:type="spellEnd"/>
+      <w:r>
+        <w:rPr>
+          <w:lang w:val="nl-NL"/>
+        </w:rPr>
+        <w:t xml:space="preserve"> is gekoppeld aan een user, om op deze manier een </w:t>
+      </w:r>
+      <w:proofErr w:type="spellStart"/>
+      <w:r>
+        <w:rPr>
+          <w:lang w:val="nl-NL"/>
+        </w:rPr>
+        <w:t>watchlist</w:t>
+      </w:r>
+      <w:proofErr w:type="spellEnd"/>
+      <w:r>
+        <w:rPr>
+          <w:lang w:val="nl-NL"/>
+        </w:rPr>
+        <w:t xml:space="preserve"> samen te stellen</w:t>
+      </w:r>
+      <w:r>
+        <w:rPr>
+          <w:lang w:val="nl-NL"/>
+        </w:rPr>
+        <w:t>.</w:t>
+      </w:r>
+      <w:r>
+        <w:rPr>
+          <w:lang w:val="nl-NL"/>
+        </w:rPr>
+        <w:t xml:space="preserve"> Ik kwam erachter dat het me op deze manier niet ging lukken om een </w:t>
+      </w:r>
+      <w:proofErr w:type="spellStart"/>
+      <w:r>
+        <w:rPr>
+          <w:lang w:val="nl-NL"/>
+        </w:rPr>
+        <w:t>watchlist</w:t>
+      </w:r>
+      <w:proofErr w:type="spellEnd"/>
+      <w:r>
+        <w:rPr>
+          <w:lang w:val="nl-NL"/>
+        </w:rPr>
+        <w:t xml:space="preserve"> te maken, dus besloot ik even terug te kijken in de </w:t>
+      </w:r>
+      <w:proofErr w:type="spellStart"/>
+      <w:r>
+        <w:rPr>
+          <w:lang w:val="nl-NL"/>
+        </w:rPr>
+        <w:t>lecture</w:t>
+      </w:r>
+      <w:proofErr w:type="spellEnd"/>
+      <w:r>
+        <w:rPr>
+          <w:lang w:val="nl-NL"/>
+        </w:rPr>
+        <w:t xml:space="preserve"> of ik misschien op een andere manier een </w:t>
+      </w:r>
+      <w:proofErr w:type="spellStart"/>
+      <w:r>
+        <w:rPr>
+          <w:lang w:val="nl-NL"/>
+        </w:rPr>
+        <w:t>watchlist</w:t>
+      </w:r>
+      <w:proofErr w:type="spellEnd"/>
+      <w:r>
+        <w:rPr>
+          <w:lang w:val="nl-NL"/>
+        </w:rPr>
+        <w:t xml:space="preserve"> kon maken. </w:t>
+      </w:r>
+      <w:r>
+        <w:rPr>
+          <w:lang w:val="nl-NL"/>
+        </w:rPr>
+        <w:t xml:space="preserve">Blijkbaar lijkt de </w:t>
+      </w:r>
+      <w:proofErr w:type="spellStart"/>
+      <w:r>
+        <w:rPr>
+          <w:lang w:val="nl-NL"/>
+        </w:rPr>
+        <w:t>watchlist</w:t>
+      </w:r>
+      <w:proofErr w:type="spellEnd"/>
+      <w:r>
+        <w:rPr>
+          <w:lang w:val="nl-NL"/>
+        </w:rPr>
+        <w:t xml:space="preserve"> functie best een beetje op het passenger on </w:t>
+      </w:r>
+      <w:proofErr w:type="spellStart"/>
+      <w:r>
+        <w:rPr>
+          <w:lang w:val="nl-NL"/>
+        </w:rPr>
+        <w:t>flights</w:t>
+      </w:r>
+      <w:proofErr w:type="spellEnd"/>
+      <w:r>
+        <w:rPr>
+          <w:lang w:val="nl-NL"/>
+        </w:rPr>
+        <w:t xml:space="preserve"> gedeelte van de </w:t>
+      </w:r>
+      <w:proofErr w:type="spellStart"/>
+      <w:r>
+        <w:rPr>
+          <w:lang w:val="nl-NL"/>
+        </w:rPr>
+        <w:t>lecture</w:t>
+      </w:r>
+      <w:proofErr w:type="spellEnd"/>
+      <w:r>
+        <w:rPr>
+          <w:lang w:val="nl-NL"/>
+        </w:rPr>
+        <w:t xml:space="preserve"> waar ze </w:t>
+      </w:r>
+      <w:proofErr w:type="spellStart"/>
+      <w:r>
+        <w:rPr>
+          <w:lang w:val="nl-NL"/>
+        </w:rPr>
+        <w:t>manytomany</w:t>
+      </w:r>
+      <w:proofErr w:type="spellEnd"/>
+      <w:r>
+        <w:rPr>
+          <w:lang w:val="nl-NL"/>
+        </w:rPr>
+        <w:t xml:space="preserve"> relaties gebruiken. </w:t>
+      </w:r>
+      <w:r>
+        <w:rPr>
+          <w:lang w:val="nl-NL"/>
+        </w:rPr>
+        <w:t>Uiteindelijk is het me gelukt om twee verschillende functies in views.py aan te maken die ervoor zorgen dat een item toegevoegd en verwijderd kan worden. Eerst probeerde ik dit in een functie te stoppen, maar dit werkte niet zoals ik wou.</w:t>
+      </w:r>
     </w:p>
     <w:sectPr>
       <w:pgSz w:w="11900" w:h="16840"/>

</xml_diff>

<commit_message>
Bijwerken Procesboek, toevoegen functionaliteit van biedingen(nog niet volledig)
</commit_message>
<xml_diff>
--- a/Commerce_Procesboek.docx
+++ b/Commerce_Procesboek.docx
@@ -1592,6 +1592,231 @@
           <w:lang w:val="nl-NL"/>
         </w:rPr>
         <w:t>Uiteindelijk is het me gelukt om twee verschillende functies in views.py aan te maken die ervoor zorgen dat een item toegevoegd en verwijderd kan worden. Eerst probeerde ik dit in een functie te stoppen, maar dit werkte niet zoals ik wou.</w:t>
+      </w:r>
+      <w:r>
+        <w:rPr>
+          <w:lang w:val="nl-NL"/>
+        </w:rPr>
+        <w:t xml:space="preserve"> </w:t>
+      </w:r>
+    </w:p>
+    <w:p>
+      <w:pPr>
+        <w:rPr>
+          <w:lang w:val="nl-NL"/>
+        </w:rPr>
+      </w:pPr>
+    </w:p>
+    <w:p>
+      <w:pPr>
+        <w:rPr>
+          <w:lang w:val="nl-NL"/>
+        </w:rPr>
+      </w:pPr>
+      <w:r>
+        <w:rPr>
+          <w:lang w:val="nl-NL"/>
+        </w:rPr>
+        <w:t xml:space="preserve">Volgende stap wat het bieden implementeren. Hiervoor maakte ik een </w:t>
+      </w:r>
+      <w:proofErr w:type="spellStart"/>
+      <w:r>
+        <w:rPr>
+          <w:lang w:val="nl-NL"/>
+        </w:rPr>
+        <w:t>django</w:t>
+      </w:r>
+      <w:proofErr w:type="spellEnd"/>
+      <w:r>
+        <w:rPr>
+          <w:lang w:val="nl-NL"/>
+        </w:rPr>
+        <w:t xml:space="preserve"> form aan die het huidig hoogste bod doorgeeft. </w:t>
+      </w:r>
+      <w:r>
+        <w:rPr>
+          <w:lang w:val="nl-NL"/>
+        </w:rPr>
+        <w:t xml:space="preserve">Ik kwam er </w:t>
+      </w:r>
+      <w:proofErr w:type="gramStart"/>
+      <w:r>
+        <w:rPr>
+          <w:lang w:val="nl-NL"/>
+        </w:rPr>
+        <w:t>hier achter</w:t>
+      </w:r>
+      <w:proofErr w:type="gramEnd"/>
+      <w:r>
+        <w:rPr>
+          <w:lang w:val="nl-NL"/>
+        </w:rPr>
+        <w:t xml:space="preserve"> dat ik de </w:t>
+      </w:r>
+      <w:proofErr w:type="spellStart"/>
+      <w:r>
+        <w:rPr>
+          <w:lang w:val="nl-NL"/>
+        </w:rPr>
+        <w:t>startprice</w:t>
+      </w:r>
+      <w:proofErr w:type="spellEnd"/>
+      <w:r>
+        <w:rPr>
+          <w:lang w:val="nl-NL"/>
+        </w:rPr>
+        <w:t xml:space="preserve"> in het </w:t>
+      </w:r>
+      <w:proofErr w:type="spellStart"/>
+      <w:r>
+        <w:rPr>
+          <w:lang w:val="nl-NL"/>
+        </w:rPr>
+        <w:t>listing</w:t>
+      </w:r>
+      <w:proofErr w:type="spellEnd"/>
+      <w:r>
+        <w:rPr>
+          <w:lang w:val="nl-NL"/>
+        </w:rPr>
+        <w:t xml:space="preserve"> </w:t>
+      </w:r>
+      <w:r>
+        <w:rPr>
+          <w:lang w:val="nl-NL"/>
+        </w:rPr>
+        <w:lastRenderedPageBreak/>
+        <w:t xml:space="preserve">model moet veranderen naar een </w:t>
+      </w:r>
+      <w:proofErr w:type="spellStart"/>
+      <w:r>
+        <w:rPr>
+          <w:lang w:val="nl-NL"/>
+        </w:rPr>
+        <w:t>Foreign</w:t>
+      </w:r>
+      <w:proofErr w:type="spellEnd"/>
+      <w:r>
+        <w:rPr>
+          <w:lang w:val="nl-NL"/>
+        </w:rPr>
+        <w:t xml:space="preserve"> </w:t>
+      </w:r>
+      <w:proofErr w:type="spellStart"/>
+      <w:r>
+        <w:rPr>
+          <w:lang w:val="nl-NL"/>
+        </w:rPr>
+        <w:t>key</w:t>
+      </w:r>
+      <w:proofErr w:type="spellEnd"/>
+      <w:r>
+        <w:rPr>
+          <w:lang w:val="nl-NL"/>
+        </w:rPr>
+        <w:t xml:space="preserve"> van de type bid. </w:t>
+      </w:r>
+      <w:r>
+        <w:rPr>
+          <w:lang w:val="nl-NL"/>
+        </w:rPr>
+        <w:t xml:space="preserve">Uiteindelijk was deze eerste optie niet wat ik gebruikt heb om alles werkend te krijgen. </w:t>
+      </w:r>
+      <w:r>
+        <w:rPr>
+          <w:lang w:val="nl-NL"/>
+        </w:rPr>
+        <w:t xml:space="preserve">Ik maakte wel een Django form aan, en vervolgens maakte ik een functie aan genaamd </w:t>
+      </w:r>
+      <w:proofErr w:type="spellStart"/>
+      <w:r>
+        <w:rPr>
+          <w:lang w:val="nl-NL"/>
+        </w:rPr>
+        <w:t>placebid</w:t>
+      </w:r>
+      <w:proofErr w:type="spellEnd"/>
+      <w:r>
+        <w:rPr>
+          <w:lang w:val="nl-NL"/>
+        </w:rPr>
+        <w:t xml:space="preserve"> die een beetje dezelfde indeling heeft als de </w:t>
+      </w:r>
+      <w:proofErr w:type="spellStart"/>
+      <w:r>
+        <w:rPr>
+          <w:lang w:val="nl-NL"/>
+        </w:rPr>
+        <w:t>createlisting</w:t>
+      </w:r>
+      <w:proofErr w:type="spellEnd"/>
+      <w:r>
+        <w:rPr>
+          <w:lang w:val="nl-NL"/>
+        </w:rPr>
+        <w:t xml:space="preserve"> functie. Het lastige gedeelte van dit deel vond ik hoe ik bepaalde delen van de data kon bereiken in python. Bijvoorbeeld hoe ik het bod met de hoogste </w:t>
+      </w:r>
+      <w:proofErr w:type="spellStart"/>
+      <w:r>
+        <w:rPr>
+          <w:lang w:val="nl-NL"/>
+        </w:rPr>
+        <w:t>price</w:t>
+      </w:r>
+      <w:proofErr w:type="spellEnd"/>
+      <w:r>
+        <w:rPr>
+          <w:lang w:val="nl-NL"/>
+        </w:rPr>
+        <w:t xml:space="preserve"> kon filteren uit alle boden. Hier had ik even moeite mee maar op de Django website stond wel nuttige informatie over hoe je in Django je </w:t>
+      </w:r>
+      <w:proofErr w:type="gramStart"/>
+      <w:r>
+        <w:rPr>
+          <w:lang w:val="nl-NL"/>
+        </w:rPr>
+        <w:t>SQL data</w:t>
+      </w:r>
+      <w:proofErr w:type="gramEnd"/>
+      <w:r>
+        <w:rPr>
+          <w:lang w:val="nl-NL"/>
+        </w:rPr>
+        <w:t xml:space="preserve"> kan bewerken/ophalen. </w:t>
+      </w:r>
+      <w:r>
+        <w:rPr>
+          <w:lang w:val="nl-NL"/>
+        </w:rPr>
+        <w:t xml:space="preserve">Wat nu nog niet lukt bij mij is hoe ik het hoogste huidige bod op de indexpagina kan krijgen bij de </w:t>
+      </w:r>
+      <w:proofErr w:type="spellStart"/>
+      <w:r>
+        <w:rPr>
+          <w:lang w:val="nl-NL"/>
+        </w:rPr>
+        <w:t>active</w:t>
+      </w:r>
+      <w:proofErr w:type="spellEnd"/>
+      <w:r>
+        <w:rPr>
+          <w:lang w:val="nl-NL"/>
+        </w:rPr>
+        <w:t xml:space="preserve"> </w:t>
+      </w:r>
+      <w:proofErr w:type="spellStart"/>
+      <w:r>
+        <w:rPr>
+          <w:lang w:val="nl-NL"/>
+        </w:rPr>
+        <w:t>listings</w:t>
+      </w:r>
+      <w:proofErr w:type="spellEnd"/>
+      <w:r>
+        <w:rPr>
+          <w:lang w:val="nl-NL"/>
+        </w:rPr>
+        <w:t xml:space="preserve">. Hier zit nog wel wat uitdaging. </w:t>
       </w:r>
     </w:p>
     <w:sectPr>

</xml_diff>

<commit_message>
Style veranderingen, close list toegevoegd en bijwerken procesboek
</commit_message>
<xml_diff>
--- a/Commerce_Procesboek.docx
+++ b/Commerce_Procesboek.docx
@@ -1817,6 +1817,122 @@
           <w:lang w:val="nl-NL"/>
         </w:rPr>
         <w:t xml:space="preserve">. Hier zit nog wel wat uitdaging. </w:t>
+      </w:r>
+    </w:p>
+    <w:p>
+      <w:pPr>
+        <w:rPr>
+          <w:lang w:val="nl-NL"/>
+        </w:rPr>
+      </w:pPr>
+    </w:p>
+    <w:p>
+      <w:pPr>
+        <w:rPr>
+          <w:lang w:val="nl-NL"/>
+        </w:rPr>
+      </w:pPr>
+      <w:r>
+        <w:rPr>
+          <w:lang w:val="nl-NL"/>
+        </w:rPr>
+        <w:t xml:space="preserve">Het gedeelte om de </w:t>
+      </w:r>
+      <w:proofErr w:type="spellStart"/>
+      <w:r>
+        <w:rPr>
+          <w:lang w:val="nl-NL"/>
+        </w:rPr>
+        <w:t>listing</w:t>
+      </w:r>
+      <w:proofErr w:type="spellEnd"/>
+      <w:r>
+        <w:rPr>
+          <w:lang w:val="nl-NL"/>
+        </w:rPr>
+        <w:t xml:space="preserve"> te closen was nu aan de beurt. Tussen het vorige onderdeel en deze heb ik trouwens overal </w:t>
+      </w:r>
+      <w:proofErr w:type="spellStart"/>
+      <w:r>
+        <w:rPr>
+          <w:lang w:val="nl-NL"/>
+        </w:rPr>
+        <w:t>user.is_authenticated</w:t>
+      </w:r>
+      <w:proofErr w:type="spellEnd"/>
+      <w:r>
+        <w:rPr>
+          <w:lang w:val="nl-NL"/>
+        </w:rPr>
+        <w:t xml:space="preserve"> toegevoegd en in views.py </w:t>
+      </w:r>
+      <w:proofErr w:type="spellStart"/>
+      <w:r>
+        <w:rPr>
+          <w:lang w:val="nl-NL"/>
+        </w:rPr>
+        <w:t>login_required</w:t>
+      </w:r>
+      <w:proofErr w:type="spellEnd"/>
+      <w:r>
+        <w:rPr>
+          <w:lang w:val="nl-NL"/>
+        </w:rPr>
+        <w:t xml:space="preserve">, om ervoor te zorgen dat ingelogde gebruikers meer toegang hebben dan gebruikers die niet ingelogd zijn. </w:t>
+      </w:r>
+      <w:r>
+        <w:rPr>
+          <w:lang w:val="nl-NL"/>
+        </w:rPr>
+        <w:t xml:space="preserve">De form op de pagina van de </w:t>
+      </w:r>
+      <w:proofErr w:type="spellStart"/>
+      <w:r>
+        <w:rPr>
+          <w:lang w:val="nl-NL"/>
+        </w:rPr>
+        <w:t>listing</w:t>
+      </w:r>
+      <w:proofErr w:type="spellEnd"/>
+      <w:r>
+        <w:rPr>
+          <w:lang w:val="nl-NL"/>
+        </w:rPr>
+        <w:t xml:space="preserve"> die je </w:t>
+      </w:r>
+      <w:proofErr w:type="spellStart"/>
+      <w:r>
+        <w:rPr>
+          <w:lang w:val="nl-NL"/>
+        </w:rPr>
+        <w:t>can</w:t>
+      </w:r>
+      <w:proofErr w:type="spellEnd"/>
+      <w:r>
+        <w:rPr>
+          <w:lang w:val="nl-NL"/>
+        </w:rPr>
+        <w:t xml:space="preserve"> closen moet er natuurlijk alleen staan voor de </w:t>
+      </w:r>
+      <w:proofErr w:type="spellStart"/>
+      <w:r>
+        <w:rPr>
+          <w:lang w:val="nl-NL"/>
+        </w:rPr>
+        <w:t>owner</w:t>
+      </w:r>
+      <w:proofErr w:type="spellEnd"/>
+      <w:r>
+        <w:rPr>
+          <w:lang w:val="nl-NL"/>
+        </w:rPr>
+        <w:t xml:space="preserve"> van de listing. De form heb ik op dezelfde manier gemaakt als de button voor de wishlist</w:t>
+      </w:r>
+      <w:r>
+        <w:rPr>
+          <w:lang w:val="nl-NL"/>
+        </w:rPr>
+        <w:t>.</w:t>
       </w:r>
     </w:p>
     <w:sectPr>

</xml_diff>

<commit_message>
Aanpassing listing page zodat winnaar bekendgemaakt wordt, bijwerken procesboek
</commit_message>
<xml_diff>
--- a/Commerce_Procesboek.docx
+++ b/Commerce_Procesboek.docx
@@ -1926,13 +1926,111 @@
         <w:rPr>
           <w:lang w:val="nl-NL"/>
         </w:rPr>
-        <w:t xml:space="preserve"> van de listing. De form heb ik op dezelfde manier gemaakt als de button voor de wishlist</w:t>
-      </w:r>
+        <w:t xml:space="preserve"> van de listing. De form heb ik op dezelfde manier gemaakt als de button voor de </w:t>
+      </w:r>
+      <w:proofErr w:type="spellStart"/>
+      <w:r>
+        <w:rPr>
+          <w:lang w:val="nl-NL"/>
+        </w:rPr>
+        <w:t>wishlist</w:t>
+      </w:r>
+      <w:proofErr w:type="spellEnd"/>
       <w:r>
         <w:rPr>
           <w:lang w:val="nl-NL"/>
         </w:rPr>
         <w:t>.</w:t>
+      </w:r>
+      <w:r>
+        <w:rPr>
+          <w:lang w:val="nl-NL"/>
+        </w:rPr>
+        <w:t xml:space="preserve"> De close </w:t>
+      </w:r>
+      <w:proofErr w:type="spellStart"/>
+      <w:r>
+        <w:rPr>
+          <w:lang w:val="nl-NL"/>
+        </w:rPr>
+        <w:t>method</w:t>
+      </w:r>
+      <w:proofErr w:type="spellEnd"/>
+      <w:r>
+        <w:rPr>
+          <w:lang w:val="nl-NL"/>
+        </w:rPr>
+        <w:t xml:space="preserve"> </w:t>
+      </w:r>
+      <w:r>
+        <w:rPr>
+          <w:lang w:val="nl-NL"/>
+        </w:rPr>
+        <w:t>past</w:t>
+      </w:r>
+      <w:r>
+        <w:rPr>
+          <w:lang w:val="nl-NL"/>
+        </w:rPr>
+        <w:t xml:space="preserve"> de actieve status van de </w:t>
+      </w:r>
+      <w:proofErr w:type="spellStart"/>
+      <w:r>
+        <w:rPr>
+          <w:lang w:val="nl-NL"/>
+        </w:rPr>
+        <w:t>listing</w:t>
+      </w:r>
+      <w:proofErr w:type="spellEnd"/>
+      <w:r>
+        <w:rPr>
+          <w:lang w:val="nl-NL"/>
+        </w:rPr>
+        <w:t xml:space="preserve"> </w:t>
+      </w:r>
+      <w:r>
+        <w:rPr>
+          <w:lang w:val="nl-NL"/>
+        </w:rPr>
+        <w:t>aan, dit was eigenlijk vrij simpel door te voeren</w:t>
+      </w:r>
+      <w:r>
+        <w:rPr>
+          <w:lang w:val="nl-NL"/>
+        </w:rPr>
+        <w:t>.</w:t>
+      </w:r>
+      <w:r>
+        <w:rPr>
+          <w:lang w:val="nl-NL"/>
+        </w:rPr>
+        <w:t xml:space="preserve"> Ik merkte dat ik er op dit moment wel een beetje de vaart in kreeg en dat ik steeds beter begrijp hoe alle bestanden in relatie staan met elkaar.</w:t>
+      </w:r>
+      <w:r>
+        <w:rPr>
+          <w:lang w:val="nl-NL"/>
+        </w:rPr>
+        <w:t xml:space="preserve"> Toch was ik een half uur bezig met het zoeken naar een bepaalde error die ik kreeg, maar omdat ik mijn model had aangepast om een winner toe te voegen moest ik dit natuurlijk </w:t>
+      </w:r>
+      <w:proofErr w:type="spellStart"/>
+      <w:r>
+        <w:rPr>
+          <w:lang w:val="nl-NL"/>
+        </w:rPr>
+        <w:t>migraten</w:t>
+      </w:r>
+      <w:proofErr w:type="spellEnd"/>
+      <w:r>
+        <w:rPr>
+          <w:lang w:val="nl-NL"/>
+        </w:rPr>
+        <w:t xml:space="preserve">. Dit was ik vergeten. </w:t>
+      </w:r>
+      <w:r>
+        <w:rPr>
+          <w:lang w:val="nl-NL"/>
+        </w:rPr>
+        <w:t xml:space="preserve">Vervolgens kies ik de winnaar, degene die de hoogste bieding heeft gedaan, op dezelfde manier als dat ik het hoogste bod zocht bij de functie voor het plaatsen van een bod. </w:t>
       </w:r>
     </w:p>
     <w:sectPr>

</xml_diff>

<commit_message>
Comments werkend gemaakt, alle benodigde functies zijn nu aanwezig.
</commit_message>
<xml_diff>
--- a/Commerce_Procesboek.docx
+++ b/Commerce_Procesboek.docx
@@ -2032,6 +2032,372 @@
         </w:rPr>
         <w:t xml:space="preserve">Vervolgens kies ik de winnaar, degene die de hoogste bieding heeft gedaan, op dezelfde manier als dat ik het hoogste bod zocht bij de functie voor het plaatsen van een bod. </w:t>
       </w:r>
+    </w:p>
+    <w:p>
+      <w:pPr>
+        <w:rPr>
+          <w:lang w:val="nl-NL"/>
+        </w:rPr>
+      </w:pPr>
+    </w:p>
+    <w:p>
+      <w:pPr>
+        <w:rPr>
+          <w:b/>
+          <w:bCs/>
+          <w:sz w:val="32"/>
+          <w:szCs w:val="32"/>
+          <w:lang w:val="nl-NL"/>
+        </w:rPr>
+      </w:pPr>
+      <w:r>
+        <w:rPr>
+          <w:b/>
+          <w:bCs/>
+          <w:sz w:val="32"/>
+          <w:szCs w:val="32"/>
+          <w:lang w:val="nl-NL"/>
+        </w:rPr>
+        <w:t>15 December:</w:t>
+      </w:r>
+    </w:p>
+    <w:p>
+      <w:pPr>
+        <w:rPr>
+          <w:lang w:val="nl-NL"/>
+        </w:rPr>
+      </w:pPr>
+    </w:p>
+    <w:p>
+      <w:pPr>
+        <w:rPr>
+          <w:lang w:val="nl-NL"/>
+        </w:rPr>
+      </w:pPr>
+      <w:r>
+        <w:rPr>
+          <w:lang w:val="nl-NL"/>
+        </w:rPr>
+        <w:t xml:space="preserve">Vandaag had ik opgeschreven dat ik </w:t>
+      </w:r>
+      <w:proofErr w:type="spellStart"/>
+      <w:r>
+        <w:rPr>
+          <w:lang w:val="nl-NL"/>
+        </w:rPr>
+        <w:t>Comments</w:t>
+      </w:r>
+      <w:proofErr w:type="spellEnd"/>
+      <w:r>
+        <w:rPr>
+          <w:lang w:val="nl-NL"/>
+        </w:rPr>
+        <w:t xml:space="preserve">, </w:t>
+      </w:r>
+      <w:proofErr w:type="spellStart"/>
+      <w:r>
+        <w:rPr>
+          <w:lang w:val="nl-NL"/>
+        </w:rPr>
+        <w:t>category’s</w:t>
+      </w:r>
+      <w:proofErr w:type="spellEnd"/>
+      <w:r>
+        <w:rPr>
+          <w:lang w:val="nl-NL"/>
+        </w:rPr>
+        <w:t xml:space="preserve"> en de </w:t>
+      </w:r>
+      <w:proofErr w:type="spellStart"/>
+      <w:r>
+        <w:rPr>
+          <w:lang w:val="nl-NL"/>
+        </w:rPr>
+        <w:t>layout</w:t>
+      </w:r>
+      <w:proofErr w:type="spellEnd"/>
+      <w:r>
+        <w:rPr>
+          <w:lang w:val="nl-NL"/>
+        </w:rPr>
+        <w:t xml:space="preserve"> nog wilde doen. Voor de </w:t>
+      </w:r>
+      <w:proofErr w:type="spellStart"/>
+      <w:r>
+        <w:rPr>
+          <w:lang w:val="nl-NL"/>
+        </w:rPr>
+        <w:t>comments</w:t>
+      </w:r>
+      <w:proofErr w:type="spellEnd"/>
+      <w:r>
+        <w:rPr>
+          <w:lang w:val="nl-NL"/>
+        </w:rPr>
+        <w:t xml:space="preserve"> dacht ik een form aan te maken zoals ik ook op de </w:t>
+      </w:r>
+      <w:proofErr w:type="spellStart"/>
+      <w:r>
+        <w:rPr>
+          <w:lang w:val="nl-NL"/>
+        </w:rPr>
+        <w:t>createlisting</w:t>
+      </w:r>
+      <w:proofErr w:type="spellEnd"/>
+      <w:r>
+        <w:rPr>
+          <w:lang w:val="nl-NL"/>
+        </w:rPr>
+        <w:t xml:space="preserve"> pagina heb gedaan, maar dan met een </w:t>
+      </w:r>
+      <w:proofErr w:type="spellStart"/>
+      <w:r>
+        <w:rPr>
+          <w:lang w:val="nl-NL"/>
+        </w:rPr>
+        <w:t>djangoform</w:t>
+      </w:r>
+      <w:proofErr w:type="spellEnd"/>
+      <w:r>
+        <w:rPr>
+          <w:lang w:val="nl-NL"/>
+        </w:rPr>
+        <w:t xml:space="preserve">. Op deze site </w:t>
+      </w:r>
+      <w:hyperlink r:id="rId4" w:history="1">
+        <w:r>
+          <w:rPr>
+            <w:rStyle w:val="Hyperlink"/>
+            <w:lang w:val="nl-NL"/>
+          </w:rPr>
+          <w:t>https://djangocentral.com/creating-comments-system-with-django/</w:t>
+        </w:r>
+      </w:hyperlink>
+      <w:r>
+        <w:rPr>
+          <w:lang w:val="nl-NL"/>
+        </w:rPr>
+        <w:t xml:space="preserve"> zag ik een hele handige manier met class Meta. Als deze manier goed en mooi werkt overweeg ik voor de overzichtelijkheid van mijn code ook om dit door te voeren in de andere </w:t>
+      </w:r>
+      <w:proofErr w:type="spellStart"/>
+      <w:r>
+        <w:rPr>
+          <w:lang w:val="nl-NL"/>
+        </w:rPr>
+        <w:t>forms</w:t>
+      </w:r>
+      <w:proofErr w:type="spellEnd"/>
+      <w:r>
+        <w:rPr>
+          <w:lang w:val="nl-NL"/>
+        </w:rPr>
+        <w:t xml:space="preserve"> die ik al heb. </w:t>
+      </w:r>
+      <w:r>
+        <w:rPr>
+          <w:lang w:val="nl-NL"/>
+        </w:rPr>
+        <w:t xml:space="preserve">Tijdens het maken van dit deel heb ik bij mijn modellen een string </w:t>
+      </w:r>
+      <w:proofErr w:type="spellStart"/>
+      <w:r>
+        <w:rPr>
+          <w:lang w:val="nl-NL"/>
+        </w:rPr>
+        <w:t>representation</w:t>
+      </w:r>
+      <w:proofErr w:type="spellEnd"/>
+      <w:r>
+        <w:rPr>
+          <w:lang w:val="nl-NL"/>
+        </w:rPr>
+        <w:t xml:space="preserve"> toegevoegd, ik las hier namelijk dat je dit in de </w:t>
+      </w:r>
+      <w:proofErr w:type="spellStart"/>
+      <w:r>
+        <w:rPr>
+          <w:lang w:val="nl-NL"/>
+        </w:rPr>
+        <w:t>admin</w:t>
+      </w:r>
+      <w:proofErr w:type="spellEnd"/>
+      <w:r>
+        <w:rPr>
+          <w:lang w:val="nl-NL"/>
+        </w:rPr>
+        <w:t xml:space="preserve"> ook ziet. Voorheen dacht ik dat dit alleen uitmaakte als je dingen in de shell deed.</w:t>
+      </w:r>
+      <w:r>
+        <w:rPr>
+          <w:lang w:val="nl-NL"/>
+        </w:rPr>
+        <w:t xml:space="preserve"> </w:t>
+      </w:r>
+      <w:r>
+        <w:rPr>
+          <w:lang w:val="nl-NL"/>
+        </w:rPr>
+        <w:t xml:space="preserve">Uiteindelijk heb ik de </w:t>
+      </w:r>
+      <w:proofErr w:type="spellStart"/>
+      <w:r>
+        <w:rPr>
+          <w:lang w:val="nl-NL"/>
+        </w:rPr>
+        <w:t>comment</w:t>
+      </w:r>
+      <w:proofErr w:type="spellEnd"/>
+      <w:r>
+        <w:rPr>
+          <w:lang w:val="nl-NL"/>
+        </w:rPr>
+        <w:t xml:space="preserve"> form toch hetzelfde gemaakt als de </w:t>
+      </w:r>
+      <w:proofErr w:type="spellStart"/>
+      <w:r>
+        <w:rPr>
+          <w:lang w:val="nl-NL"/>
+        </w:rPr>
+        <w:t>forms</w:t>
+      </w:r>
+      <w:proofErr w:type="spellEnd"/>
+      <w:r>
+        <w:rPr>
+          <w:lang w:val="nl-NL"/>
+        </w:rPr>
+        <w:t xml:space="preserve"> voor het </w:t>
+      </w:r>
+      <w:proofErr w:type="spellStart"/>
+      <w:r>
+        <w:rPr>
+          <w:lang w:val="nl-NL"/>
+        </w:rPr>
+        <w:t>createn</w:t>
+      </w:r>
+      <w:proofErr w:type="spellEnd"/>
+      <w:r>
+        <w:rPr>
+          <w:lang w:val="nl-NL"/>
+        </w:rPr>
+        <w:t xml:space="preserve"> van een </w:t>
+      </w:r>
+      <w:proofErr w:type="spellStart"/>
+      <w:r>
+        <w:rPr>
+          <w:lang w:val="nl-NL"/>
+        </w:rPr>
+        <w:t>listing</w:t>
+      </w:r>
+      <w:proofErr w:type="spellEnd"/>
+      <w:r>
+        <w:rPr>
+          <w:lang w:val="nl-NL"/>
+        </w:rPr>
+        <w:t>, dit vond ik</w:t>
+      </w:r>
+      <w:r>
+        <w:rPr>
+          <w:lang w:val="nl-NL"/>
+        </w:rPr>
+        <w:t xml:space="preserve"> voor mezelf overzichtelijker. Het probleem waar ik alleen tegen aanliep was dat de pagina die ik krijg als ik een </w:t>
+      </w:r>
+      <w:proofErr w:type="spellStart"/>
+      <w:r>
+        <w:rPr>
+          <w:lang w:val="nl-NL"/>
+        </w:rPr>
+        <w:t>comment</w:t>
+      </w:r>
+      <w:proofErr w:type="spellEnd"/>
+      <w:r>
+        <w:rPr>
+          <w:lang w:val="nl-NL"/>
+        </w:rPr>
+        <w:t xml:space="preserve"> plaats niet dezelfde pagina is als ik naar de </w:t>
+      </w:r>
+      <w:proofErr w:type="spellStart"/>
+      <w:r>
+        <w:rPr>
+          <w:lang w:val="nl-NL"/>
+        </w:rPr>
+        <w:t>listing</w:t>
+      </w:r>
+      <w:proofErr w:type="spellEnd"/>
+      <w:r>
+        <w:rPr>
+          <w:lang w:val="nl-NL"/>
+        </w:rPr>
+        <w:t xml:space="preserve"> toega, dit omdat ik niet </w:t>
+      </w:r>
+      <w:proofErr w:type="spellStart"/>
+      <w:r>
+        <w:rPr>
+          <w:lang w:val="nl-NL"/>
+        </w:rPr>
+        <w:t>redirect</w:t>
+      </w:r>
+      <w:proofErr w:type="spellEnd"/>
+      <w:r>
+        <w:rPr>
+          <w:lang w:val="nl-NL"/>
+        </w:rPr>
+        <w:t xml:space="preserve"> naar de </w:t>
+      </w:r>
+      <w:proofErr w:type="spellStart"/>
+      <w:r>
+        <w:rPr>
+          <w:lang w:val="nl-NL"/>
+        </w:rPr>
+        <w:t>listing</w:t>
+      </w:r>
+      <w:proofErr w:type="spellEnd"/>
+      <w:r>
+        <w:rPr>
+          <w:lang w:val="nl-NL"/>
+        </w:rPr>
+        <w:t xml:space="preserve"> html. </w:t>
+      </w:r>
+      <w:r>
+        <w:rPr>
+          <w:lang w:val="nl-NL"/>
+        </w:rPr>
+        <w:t xml:space="preserve">Na dit opgelost te hebben doen eigenlijk alle benodigde functies het. Ik push nu alles naar </w:t>
+      </w:r>
+      <w:proofErr w:type="spellStart"/>
+      <w:r>
+        <w:rPr>
+          <w:lang w:val="nl-NL"/>
+        </w:rPr>
+        <w:t>github</w:t>
+      </w:r>
+      <w:proofErr w:type="spellEnd"/>
+      <w:r>
+        <w:rPr>
+          <w:lang w:val="nl-NL"/>
+        </w:rPr>
+        <w:t xml:space="preserve"> en ga daarna aan de slag met de </w:t>
+      </w:r>
+      <w:proofErr w:type="spellStart"/>
+      <w:r>
+        <w:rPr>
+          <w:lang w:val="nl-NL"/>
+        </w:rPr>
+        <w:t>layout</w:t>
+      </w:r>
+      <w:proofErr w:type="spellEnd"/>
+      <w:r>
+        <w:rPr>
+          <w:lang w:val="nl-NL"/>
+        </w:rPr>
+        <w:t>!</w:t>
+      </w:r>
+    </w:p>
+    <w:p>
+      <w:pPr>
+        <w:rPr>
+          <w:lang w:val="nl-NL"/>
+        </w:rPr>
+      </w:pPr>
     </w:p>
     <w:sectPr>
       <w:pgSz w:w="11900" w:h="16840"/>
@@ -2517,6 +2883,29 @@
       <w:lang w:eastAsia="nl-NL"/>
     </w:rPr>
   </w:style>
+  <w:style w:type="character" w:styleId="Hyperlink">
+    <w:name w:val="Hyperlink"/>
+    <w:basedOn w:val="Standaardalinea-lettertype"/>
+    <w:uiPriority w:val="99"/>
+    <w:unhideWhenUsed/>
+    <w:rsid w:val="00CA0857"/>
+    <w:rPr>
+      <w:color w:val="0563C1" w:themeColor="hyperlink"/>
+      <w:u w:val="single"/>
+    </w:rPr>
+  </w:style>
+  <w:style w:type="character" w:styleId="Onopgelostemelding">
+    <w:name w:val="Unresolved Mention"/>
+    <w:basedOn w:val="Standaardalinea-lettertype"/>
+    <w:uiPriority w:val="99"/>
+    <w:semiHidden/>
+    <w:unhideWhenUsed/>
+    <w:rsid w:val="00CA0857"/>
+    <w:rPr>
+      <w:color w:val="605E5C"/>
+      <w:shd w:val="clear" w:color="auto" w:fill="E1DFDD"/>
+    </w:rPr>
+  </w:style>
 </w:styles>
 </file>
 

</xml_diff>